<commit_message>
Especificação de caso de uso Cadastrar Usuário
Especificação de caso de uso Cadastrar Usuário
</commit_message>
<xml_diff>
--- a/Especificação caso de uso cadastrar usuário.docx
+++ b/Especificação caso de uso cadastrar usuário.docx
@@ -2805,16 +2805,7 @@
           <w:i w:val="0"/>
           <w:iCs/>
         </w:rPr>
-        <w:t xml:space="preserve">Se usuário não digitou </w:t>
-      </w:r>
-      <w:r>
-        <w:rPr>
-          <w:b/>
-          <w:bCs/>
-          <w:i w:val="0"/>
-          <w:iCs/>
-        </w:rPr>
-        <w:t>a senha</w:t>
+        <w:t>Banco de Dados indisponível</w:t>
       </w:r>
     </w:p>
     <w:p>
@@ -3326,43 +3317,7 @@
                 <w:color w:val="0000FF"/>
                 <w:sz w:val="20"/>
               </w:rPr>
-              <w:t>&lt;</w:t>
-            </w:r>
-            <w:proofErr w:type="spellStart"/>
-            <w:r>
-              <w:rPr>
-                <w:rFonts w:ascii="Arial" w:hAnsi="Arial" w:cs="Arial"/>
-                <w:color w:val="0000FF"/>
-                <w:sz w:val="20"/>
-              </w:rPr>
-              <w:t>dd</w:t>
-            </w:r>
-            <w:proofErr w:type="spellEnd"/>
-            <w:r>
-              <w:rPr>
-                <w:rFonts w:ascii="Arial" w:hAnsi="Arial" w:cs="Arial"/>
-                <w:color w:val="0000FF"/>
-                <w:sz w:val="20"/>
-              </w:rPr>
-              <w:t>/mm/</w:t>
-            </w:r>
-            <w:proofErr w:type="spellStart"/>
-            <w:r>
-              <w:rPr>
-                <w:rFonts w:ascii="Arial" w:hAnsi="Arial" w:cs="Arial"/>
-                <w:color w:val="0000FF"/>
-                <w:sz w:val="20"/>
-              </w:rPr>
-              <w:t>aaaa</w:t>
-            </w:r>
-            <w:proofErr w:type="spellEnd"/>
-            <w:r>
-              <w:rPr>
-                <w:rFonts w:ascii="Arial" w:hAnsi="Arial" w:cs="Arial"/>
-                <w:color w:val="0000FF"/>
-                <w:sz w:val="20"/>
-              </w:rPr>
-              <w:t>&gt;</w:t>
+              <w:t>&lt;dd/mm/aaaa&gt;</w:t>
             </w:r>
           </w:p>
         </w:tc>
@@ -3430,43 +3385,7 @@
                 <w:color w:val="0000FF"/>
                 <w:sz w:val="20"/>
               </w:rPr>
-              <w:t>&lt;</w:t>
-            </w:r>
-            <w:proofErr w:type="spellStart"/>
-            <w:r>
-              <w:rPr>
-                <w:rFonts w:ascii="Arial" w:hAnsi="Arial" w:cs="Arial"/>
-                <w:color w:val="0000FF"/>
-                <w:sz w:val="20"/>
-              </w:rPr>
-              <w:t>dd</w:t>
-            </w:r>
-            <w:proofErr w:type="spellEnd"/>
-            <w:r>
-              <w:rPr>
-                <w:rFonts w:ascii="Arial" w:hAnsi="Arial" w:cs="Arial"/>
-                <w:color w:val="0000FF"/>
-                <w:sz w:val="20"/>
-              </w:rPr>
-              <w:t>/mm/</w:t>
-            </w:r>
-            <w:proofErr w:type="spellStart"/>
-            <w:r>
-              <w:rPr>
-                <w:rFonts w:ascii="Arial" w:hAnsi="Arial" w:cs="Arial"/>
-                <w:color w:val="0000FF"/>
-                <w:sz w:val="20"/>
-              </w:rPr>
-              <w:t>aaaa</w:t>
-            </w:r>
-            <w:proofErr w:type="spellEnd"/>
-            <w:r>
-              <w:rPr>
-                <w:rFonts w:ascii="Arial" w:hAnsi="Arial" w:cs="Arial"/>
-                <w:color w:val="0000FF"/>
-                <w:sz w:val="20"/>
-              </w:rPr>
-              <w:t>&gt;</w:t>
+              <w:t>&lt;dd/mm/aaaa&gt;</w:t>
             </w:r>
           </w:p>
         </w:tc>
@@ -3605,15 +3524,7 @@
             <w:jc w:val="right"/>
           </w:pPr>
           <w:r>
-            <w:t xml:space="preserve">Versão do </w:t>
-          </w:r>
-          <w:proofErr w:type="spellStart"/>
-          <w:r>
-            <w:t>template</w:t>
-          </w:r>
-          <w:proofErr w:type="spellEnd"/>
-          <w:r>
-            <w:t xml:space="preserve">: 1.1 </w:t>
+            <w:t xml:space="preserve">Versão do template: 1.1 </w:t>
           </w:r>
         </w:p>
       </w:tc>

</xml_diff>